<commit_message>
Tilføjet nye krav - Ændret eksisterende
Krav der skal fjernes skrives med rødt.
Krav der er tilføjet er skrevet med fed.
</commit_message>
<xml_diff>
--- a/Krav_dennis.docx
+++ b/Krav_dennis.docx
@@ -17,125 +17,64 @@
         <w:rPr>
           <w:u w:val="single"/>
         </w:rPr>
-        <w:t>X10 enhed</w:t>
+        <w:t>Enhed</w:t>
       </w:r>
     </w:p>
     <w:p>
       <w:r>
+        <w:rPr>
+          <w:color w:val="FF0000"/>
+        </w:rPr>
         <w:t>Skal have en hardcoded</w:t>
       </w:r>
       <w:r>
+        <w:rPr>
+          <w:color w:val="FF0000"/>
+        </w:rPr>
         <w:t xml:space="preserve"> </w:t>
       </w:r>
       <w:r>
+        <w:rPr>
+          <w:color w:val="FF0000"/>
+        </w:rPr>
         <w:t>(4 el 8)</w:t>
       </w:r>
       <w:r>
+        <w:rPr>
+          <w:color w:val="FF0000"/>
+        </w:rPr>
         <w:t xml:space="preserve">-bit </w:t>
       </w:r>
       <w:r>
+        <w:rPr>
+          <w:color w:val="FF0000"/>
+        </w:rPr>
         <w:t>adresse</w:t>
       </w:r>
       <w:r>
+        <w:rPr>
+          <w:color w:val="FF0000"/>
+        </w:rPr>
         <w:t>?</w:t>
       </w:r>
-    </w:p>
-    <w:p/>
-    <w:p>
-      <w:pPr>
-        <w:rPr>
-          <w:u w:val="single"/>
-        </w:rPr>
-      </w:pPr>
-      <w:r>
-        <w:rPr>
-          <w:u w:val="single"/>
-        </w:rPr>
-        <w:t xml:space="preserve">X10 modtager </w:t>
-      </w:r>
-    </w:p>
-    <w:p>
-      <w:r>
-        <w:t>Skal kunne kommunikere med PC</w:t>
-      </w:r>
-    </w:p>
-    <w:p>
-      <w:r>
-        <w:t xml:space="preserve">Skal have en LED indikator (gul) når data sendes på power line </w:t>
-      </w:r>
-    </w:p>
-    <w:p>
-      <w:r>
-        <w:t>Skal have en LED indikator (grøn) når enhed er tændt</w:t>
-      </w:r>
-    </w:p>
-    <w:p>
-      <w:r>
-        <w:t>Bør kunne sende og modtage en besked på 2 min</w:t>
-      </w:r>
-    </w:p>
-    <w:p>
-      <w:r>
-        <w:t xml:space="preserve">Skal kunne køre programmerede indstilling uden PC tilkoblet </w:t>
-      </w:r>
-    </w:p>
-    <w:p>
-      <w:r>
-        <w:t>Skal k</w:t>
-      </w:r>
-      <w:r>
-        <w:t>unne</w:t>
-      </w:r>
-      <w:r>
-        <w:t xml:space="preserve"> kom</w:t>
-      </w:r>
-      <w:bookmarkStart w:id="0" w:name="_GoBack"/>
-      <w:bookmarkEnd w:id="0"/>
-      <w:r>
-        <w:t>munikere med PC via UART</w:t>
-      </w:r>
-    </w:p>
-    <w:p>
-      <w:r>
-        <w:t>Skal have en 4-bit adresse (hus-adresse)</w:t>
-      </w:r>
-    </w:p>
-    <w:p>
-      <w:r>
-        <w:t>Skal kunne kommunikere med DE2-board</w:t>
-      </w:r>
-    </w:p>
-    <w:p/>
-    <w:p/>
-    <w:p>
-      <w:pPr>
-        <w:rPr>
-          <w:u w:val="single"/>
-        </w:rPr>
-      </w:pPr>
-      <w:r>
-        <w:rPr>
-          <w:u w:val="single"/>
-        </w:rPr>
-        <w:t>PC</w:t>
-      </w:r>
-    </w:p>
-    <w:p>
-      <w:r>
-        <w:t>Skal</w:t>
-      </w:r>
-      <w:r>
-        <w:t xml:space="preserve"> have en start/stop</w:t>
-      </w:r>
-      <w:r>
-        <w:t xml:space="preserve"> knap til den programmerede opsætning</w:t>
-      </w:r>
-    </w:p>
-    <w:p/>
-    <w:p/>
-    <w:p>
-      <w:r>
-        <w:br w:type="page"/>
+      <w:r>
+        <w:rPr>
+          <w:color w:val="FF0000"/>
+        </w:rPr>
+        <w:br/>
+      </w:r>
+      <w:r>
+        <w:rPr>
+          <w:b/>
+        </w:rPr>
+        <w:t>Skal kunne kommunikere over lysnettet.</w:t>
+      </w:r>
+      <w:r>
+        <w:rPr>
+          <w:b/>
+        </w:rPr>
+        <w:br/>
+        <w:t>Skal kunne tilsluttes &lt;dansk&gt; stikkontakt</w:t>
       </w:r>
     </w:p>
     <w:p>
@@ -146,6 +85,383 @@
       </w:pPr>
       <w:r>
         <w:rPr>
+          <w:u w:val="single"/>
+        </w:rPr>
+        <w:t>Styringsboks</w:t>
+      </w:r>
+      <w:r>
+        <w:rPr>
+          <w:u w:val="single"/>
+        </w:rPr>
+        <w:t xml:space="preserve"> </w:t>
+      </w:r>
+      <w:r>
+        <w:rPr>
+          <w:u w:val="single"/>
+        </w:rPr>
+        <w:br/>
+      </w:r>
+      <w:r>
+        <w:rPr>
+          <w:b/>
+        </w:rPr>
+        <w:t>Skal kunne kommunikere over lysnettet.</w:t>
+      </w:r>
+      <w:r>
+        <w:rPr>
+          <w:b/>
+        </w:rPr>
+        <w:br/>
+        <w:t>Skal indeholde en kodelås.</w:t>
+      </w:r>
+      <w:r>
+        <w:rPr>
+          <w:b/>
+        </w:rPr>
+        <w:br/>
+        <w:t>Skal kunne håndtere op til 255 enheder.</w:t>
+      </w:r>
+      <w:r>
+        <w:rPr>
+          <w:b/>
+        </w:rPr>
+        <w:br/>
+        <w:t>Skal kunne tænde en enh</w:t>
+      </w:r>
+      <w:bookmarkStart w:id="0" w:name="_GoBack"/>
+      <w:bookmarkEnd w:id="0"/>
+      <w:r>
+        <w:rPr>
+          <w:b/>
+        </w:rPr>
+        <w:t>ed i systemet.</w:t>
+      </w:r>
+      <w:r>
+        <w:rPr>
+          <w:b/>
+        </w:rPr>
+        <w:br/>
+        <w:t>Skal kunne slukke en enhed i systemet.</w:t>
+      </w:r>
+      <w:r>
+        <w:rPr>
+          <w:b/>
+        </w:rPr>
+        <w:br/>
+        <w:t>Skal kunne modtage status fra en enhed i systemet.</w:t>
+      </w:r>
+      <w:r>
+        <w:br/>
+        <w:t>Skal kunne kommunikere med PC</w:t>
+      </w:r>
+      <w:r>
+        <w:t xml:space="preserve"> </w:t>
+      </w:r>
+      <w:r>
+        <w:rPr>
+          <w:b/>
+        </w:rPr>
+        <w:t>via USB</w:t>
+      </w:r>
+      <w:r>
+        <w:t>.</w:t>
+      </w:r>
+      <w:r>
+        <w:br/>
+      </w:r>
+      <w:r>
+        <w:t xml:space="preserve">Skal have en LED indikator (gul) når data sendes på </w:t>
+      </w:r>
+      <w:r>
+        <w:rPr>
+          <w:b/>
+        </w:rPr>
+        <w:t>lysnettet.</w:t>
+      </w:r>
+      <w:r>
+        <w:br/>
+      </w:r>
+      <w:r>
+        <w:t>Skal have en LED indikator (grøn) når enhed er tændt</w:t>
+      </w:r>
+      <w:r>
+        <w:t>.</w:t>
+      </w:r>
+      <w:r>
+        <w:br/>
+      </w:r>
+      <w:r>
+        <w:rPr>
+          <w:color w:val="FF0000"/>
+        </w:rPr>
+        <w:t xml:space="preserve">Bør kunne sende og modtage en besked </w:t>
+      </w:r>
+      <w:r>
+        <w:rPr>
+          <w:b/>
+          <w:color w:val="FF0000"/>
+        </w:rPr>
+        <w:t xml:space="preserve">på </w:t>
+      </w:r>
+      <w:r>
+        <w:rPr>
+          <w:b/>
+          <w:color w:val="FF0000"/>
+        </w:rPr>
+        <w:t>op til 5</w:t>
+      </w:r>
+      <w:r>
+        <w:rPr>
+          <w:color w:val="FF0000"/>
+        </w:rPr>
+        <w:t xml:space="preserve"> min</w:t>
+      </w:r>
+      <w:r>
+        <w:rPr>
+          <w:color w:val="FF0000"/>
+        </w:rPr>
+        <w:t>.</w:t>
+      </w:r>
+      <w:r>
+        <w:br/>
+      </w:r>
+      <w:r>
+        <w:t>Skal kunne</w:t>
+      </w:r>
+      <w:r>
+        <w:t xml:space="preserve"> </w:t>
+      </w:r>
+      <w:r>
+        <w:rPr>
+          <w:b/>
+        </w:rPr>
+        <w:t>den</w:t>
+      </w:r>
+      <w:r>
+        <w:t xml:space="preserve"> køre programmered</w:t>
+      </w:r>
+      <w:r>
+        <w:t>e indstilling uden PC tilkoblet.</w:t>
+      </w:r>
+      <w:r>
+        <w:br/>
+      </w:r>
+      <w:r>
+        <w:rPr>
+          <w:color w:val="FF0000"/>
+        </w:rPr>
+        <w:t>Skal k</w:t>
+      </w:r>
+      <w:r>
+        <w:rPr>
+          <w:color w:val="FF0000"/>
+        </w:rPr>
+        <w:t>unne</w:t>
+      </w:r>
+      <w:r>
+        <w:rPr>
+          <w:color w:val="FF0000"/>
+        </w:rPr>
+        <w:t xml:space="preserve"> kommunikere med PC via UART</w:t>
+      </w:r>
+      <w:r>
+        <w:rPr>
+          <w:color w:val="FF0000"/>
+        </w:rPr>
+        <w:t>.</w:t>
+      </w:r>
+      <w:r>
+        <w:br/>
+      </w:r>
+      <w:r>
+        <w:rPr>
+          <w:color w:val="FF0000"/>
+        </w:rPr>
+        <w:t>Skal have en 4-bit adresse (hus-adresse)</w:t>
+      </w:r>
+      <w:r>
+        <w:rPr>
+          <w:color w:val="FF0000"/>
+        </w:rPr>
+        <w:t>.</w:t>
+      </w:r>
+      <w:r>
+        <w:br/>
+      </w:r>
+      <w:r>
+        <w:rPr>
+          <w:color w:val="FF0000"/>
+        </w:rPr>
+        <w:t>Skal kunne kommunikere med DE2-board</w:t>
+      </w:r>
+    </w:p>
+    <w:p>
+      <w:r>
+        <w:rPr>
+          <w:u w:val="single"/>
+        </w:rPr>
+        <w:t>PC</w:t>
+      </w:r>
+      <w:r>
+        <w:rPr>
+          <w:u w:val="single"/>
+        </w:rPr>
+        <w:br/>
+      </w:r>
+      <w:r>
+        <w:rPr>
+          <w:b/>
+        </w:rPr>
+        <w:t>Den grafiske brugerflade skal bruge korrekt indtastet pin-kode for opstart.</w:t>
+      </w:r>
+      <w:r>
+        <w:rPr>
+          <w:b/>
+        </w:rPr>
+        <w:br/>
+        <w:t>Der skal manuelt kunne tilføje enheder til systemet.</w:t>
+      </w:r>
+      <w:r>
+        <w:rPr>
+          <w:b/>
+        </w:rPr>
+        <w:br/>
+        <w:t>Der skal manuelt kunne fjernes enheder fra systemet.</w:t>
+      </w:r>
+      <w:r>
+        <w:rPr>
+          <w:b/>
+        </w:rPr>
+        <w:br/>
+        <w:t>Man bør kunne navngive en</w:t>
+      </w:r>
+      <w:r>
+        <w:rPr>
+          <w:b/>
+        </w:rPr>
+        <w:t>heder i systemet.</w:t>
+      </w:r>
+      <w:r>
+        <w:rPr>
+          <w:b/>
+        </w:rPr>
+        <w:br/>
+        <w:t>Man bør kunne ændre navn på enheder i systemet.</w:t>
+      </w:r>
+      <w:r>
+        <w:rPr>
+          <w:b/>
+        </w:rPr>
+        <w:br/>
+        <w:t>Man bør kunne oprette og navngive rum i systemet.</w:t>
+      </w:r>
+      <w:r>
+        <w:rPr>
+          <w:b/>
+        </w:rPr>
+        <w:br/>
+        <w:t>Man bør kunne fjerne rum fra systemet.</w:t>
+      </w:r>
+      <w:r>
+        <w:rPr>
+          <w:b/>
+        </w:rPr>
+        <w:br/>
+        <w:t>Man bør kunne tilføje enheder til rum.</w:t>
+      </w:r>
+      <w:r>
+        <w:rPr>
+          <w:b/>
+        </w:rPr>
+        <w:br/>
+        <w:t>Man bør kunne fjerne enheder fra rum.</w:t>
+      </w:r>
+      <w:r>
+        <w:rPr>
+          <w:b/>
+        </w:rPr>
+        <w:br/>
+        <w:t>Man skal kunne indstille et tidsinterval hvor en enhed skal udføre dens handling.</w:t>
+      </w:r>
+      <w:r>
+        <w:rPr>
+          <w:b/>
+        </w:rPr>
+        <w:br/>
+      </w:r>
+      <w:r>
+        <w:rPr>
+          <w:color w:val="FF0000"/>
+        </w:rPr>
+        <w:t>Skal</w:t>
+      </w:r>
+      <w:r>
+        <w:rPr>
+          <w:color w:val="FF0000"/>
+        </w:rPr>
+        <w:t xml:space="preserve"> have en start/stop</w:t>
+      </w:r>
+      <w:r>
+        <w:rPr>
+          <w:color w:val="FF0000"/>
+        </w:rPr>
+        <w:t xml:space="preserve"> knap til den programmerede opsætning</w:t>
+      </w:r>
+    </w:p>
+    <w:p>
+      <w:pPr>
+        <w:rPr>
+          <w:b/>
+        </w:rPr>
+      </w:pPr>
+      <w:r>
+        <w:rPr>
+          <w:b/>
+          <w:u w:val="single"/>
+        </w:rPr>
+        <w:t>Ikke funktionel</w:t>
+      </w:r>
+      <w:r>
+        <w:rPr>
+          <w:b/>
+          <w:u w:val="single"/>
+        </w:rPr>
+        <w:br/>
+      </w:r>
+      <w:r>
+        <w:rPr>
+          <w:b/>
+        </w:rPr>
+        <w:t>Der skal være en GUI med 4 knapper.</w:t>
+      </w:r>
+      <w:r>
+        <w:rPr>
+          <w:b/>
+        </w:rPr>
+        <w:br/>
+        <w:t>Systemet skal have en MTBF på 95%.</w:t>
+      </w:r>
+      <w:r>
+        <w:rPr>
+          <w:b/>
+        </w:rPr>
+        <w:br/>
+        <w:t>Systemet bør kommunikere med op til 50 bit/s.</w:t>
+      </w:r>
+      <w:r>
+        <w:rPr>
+          <w:b/>
+        </w:rPr>
+        <w:br/>
+        <w:t>Systemet skal have en svartid på 2 minutter.</w:t>
+      </w:r>
+    </w:p>
+    <w:p>
+      <w:r>
+        <w:br w:type="page"/>
+      </w:r>
+      <w:r>
+        <w:rPr>
           <w:b/>
         </w:rPr>
         <w:lastRenderedPageBreak/>
@@ -154,7 +470,7 @@
     </w:p>
     <w:tbl>
       <w:tblPr>
-        <w:tblStyle w:val="Tabel-Gitter"/>
+        <w:tblStyle w:val="TableGrid"/>
         <w:tblW w:w="0" w:type="auto"/>
         <w:tblLook w:val="04A0" w:firstRow="1" w:lastRow="0" w:firstColumn="1" w:lastColumn="0" w:noHBand="0" w:noVBand="1"/>
       </w:tblPr>
@@ -173,7 +489,7 @@
           </w:tcPr>
           <w:p>
             <w:pPr>
-              <w:pStyle w:val="Ingenafstand"/>
+              <w:pStyle w:val="NoSpacing"/>
               <w:rPr>
                 <w:b/>
               </w:rPr>
@@ -195,7 +511,7 @@
           </w:p>
           <w:p>
             <w:pPr>
-              <w:pStyle w:val="Ingenafstand"/>
+              <w:pStyle w:val="NoSpacing"/>
             </w:pPr>
           </w:p>
         </w:tc>
@@ -208,7 +524,7 @@
           </w:tcPr>
           <w:p>
             <w:pPr>
-              <w:pStyle w:val="Ingenafstand"/>
+              <w:pStyle w:val="NoSpacing"/>
             </w:pPr>
           </w:p>
         </w:tc>
@@ -220,7 +536,7 @@
           </w:tcPr>
           <w:p>
             <w:pPr>
-              <w:pStyle w:val="Ingenafstand"/>
+              <w:pStyle w:val="NoSpacing"/>
               <w:jc w:val="center"/>
               <w:rPr>
                 <w:b/>
@@ -240,7 +556,7 @@
           </w:tcPr>
           <w:p>
             <w:pPr>
-              <w:pStyle w:val="Ingenafstand"/>
+              <w:pStyle w:val="NoSpacing"/>
               <w:jc w:val="center"/>
               <w:rPr>
                 <w:b/>
@@ -260,7 +576,7 @@
           </w:tcPr>
           <w:p>
             <w:pPr>
-              <w:pStyle w:val="Ingenafstand"/>
+              <w:pStyle w:val="NoSpacing"/>
               <w:jc w:val="center"/>
               <w:rPr>
                 <w:b/>
@@ -280,7 +596,7 @@
           </w:tcPr>
           <w:p>
             <w:pPr>
-              <w:pStyle w:val="Ingenafstand"/>
+              <w:pStyle w:val="NoSpacing"/>
               <w:jc w:val="center"/>
               <w:rPr>
                 <w:b/>
@@ -300,7 +616,7 @@
           </w:tcPr>
           <w:p>
             <w:pPr>
-              <w:pStyle w:val="Ingenafstand"/>
+              <w:pStyle w:val="NoSpacing"/>
               <w:jc w:val="center"/>
               <w:rPr>
                 <w:b/>
@@ -322,7 +638,7 @@
           </w:tcPr>
           <w:p>
             <w:pPr>
-              <w:pStyle w:val="Ingenafstand"/>
+              <w:pStyle w:val="NoSpacing"/>
               <w:jc w:val="center"/>
               <w:rPr>
                 <w:b/>
@@ -342,13 +658,10 @@
           </w:tcPr>
           <w:p>
             <w:pPr>
-              <w:pStyle w:val="Ingenafstand"/>
-            </w:pPr>
-            <w:r>
-              <w:t xml:space="preserve">Enhed tilsluttes noget software der kan aflæse en </w:t>
-            </w:r>
-            <w:r>
-              <w:t>(4 el 8) bit</w:t>
+              <w:pStyle w:val="NoSpacing"/>
+            </w:pPr>
+            <w:r>
+              <w:t>Enhed tilsluttes noget software der kan aflæse en (4 el 8) bit</w:t>
             </w:r>
           </w:p>
           <w:p>
@@ -357,20 +670,13 @@
                 <w:sz w:val="20"/>
                 <w:szCs w:val="20"/>
               </w:rPr>
-              <w:t>b</w:t>
+              <w:t>binær adresse</w:t>
             </w:r>
             <w:r>
               <w:rPr>
                 <w:sz w:val="20"/>
                 <w:szCs w:val="20"/>
               </w:rPr>
-              <w:t>inær adresse</w:t>
-            </w:r>
-            <w:r>
-              <w:rPr>
-                <w:sz w:val="20"/>
-                <w:szCs w:val="20"/>
-              </w:rPr>
               <w:t xml:space="preserve"> </w:t>
             </w:r>
             <w:r>
@@ -389,7 +695,7 @@
           </w:tcPr>
           <w:p>
             <w:pPr>
-              <w:pStyle w:val="Ingenafstand"/>
+              <w:pStyle w:val="NoSpacing"/>
             </w:pPr>
             <w:r>
               <w:t>Der kan aflæses en (4 el 8) bit</w:t>
@@ -397,13 +703,10 @@
           </w:p>
           <w:p>
             <w:pPr>
-              <w:pStyle w:val="Ingenafstand"/>
-            </w:pPr>
-            <w:r>
-              <w:t>binær adresse</w:t>
-            </w:r>
-            <w:r>
-              <w:t xml:space="preserve"> </w:t>
+              <w:pStyle w:val="NoSpacing"/>
+            </w:pPr>
+            <w:r>
+              <w:t xml:space="preserve">binær adresse </w:t>
             </w:r>
           </w:p>
         </w:tc>
@@ -413,7 +716,7 @@
           </w:tcPr>
           <w:p>
             <w:pPr>
-              <w:pStyle w:val="Ingenafstand"/>
+              <w:pStyle w:val="NoSpacing"/>
             </w:pPr>
           </w:p>
         </w:tc>
@@ -423,7 +726,7 @@
           </w:tcPr>
           <w:p>
             <w:pPr>
-              <w:pStyle w:val="Ingenafstand"/>
+              <w:pStyle w:val="NoSpacing"/>
             </w:pPr>
           </w:p>
         </w:tc>
@@ -458,7 +761,7 @@
     </w:p>
     <w:tbl>
       <w:tblPr>
-        <w:tblStyle w:val="Tabel-Gitter"/>
+        <w:tblStyle w:val="TableGrid"/>
         <w:tblW w:w="0" w:type="auto"/>
         <w:tblLook w:val="04A0" w:firstRow="1" w:lastRow="0" w:firstColumn="1" w:lastColumn="0" w:noHBand="0" w:noVBand="1"/>
       </w:tblPr>
@@ -477,16 +780,13 @@
           </w:tcPr>
           <w:p>
             <w:pPr>
-              <w:pStyle w:val="Ingenafstand"/>
-              <w:rPr>
-                <w:b/>
-              </w:rPr>
-            </w:pPr>
-            <w:r>
-              <w:t xml:space="preserve">X10 </w:t>
-            </w:r>
-            <w:r>
-              <w:t>modtager</w:t>
+              <w:pStyle w:val="NoSpacing"/>
+              <w:rPr>
+                <w:b/>
+              </w:rPr>
+            </w:pPr>
+            <w:r>
+              <w:t>X10 modtager</w:t>
             </w:r>
           </w:p>
         </w:tc>
@@ -502,7 +802,7 @@
           </w:p>
           <w:p>
             <w:pPr>
-              <w:pStyle w:val="Ingenafstand"/>
+              <w:pStyle w:val="NoSpacing"/>
             </w:pPr>
           </w:p>
         </w:tc>
@@ -515,7 +815,7 @@
           </w:tcPr>
           <w:p>
             <w:pPr>
-              <w:pStyle w:val="Ingenafstand"/>
+              <w:pStyle w:val="NoSpacing"/>
             </w:pPr>
           </w:p>
         </w:tc>
@@ -527,7 +827,7 @@
           </w:tcPr>
           <w:p>
             <w:pPr>
-              <w:pStyle w:val="Ingenafstand"/>
+              <w:pStyle w:val="NoSpacing"/>
               <w:jc w:val="center"/>
               <w:rPr>
                 <w:b/>
@@ -547,7 +847,7 @@
           </w:tcPr>
           <w:p>
             <w:pPr>
-              <w:pStyle w:val="Ingenafstand"/>
+              <w:pStyle w:val="NoSpacing"/>
               <w:jc w:val="center"/>
               <w:rPr>
                 <w:b/>
@@ -567,7 +867,7 @@
           </w:tcPr>
           <w:p>
             <w:pPr>
-              <w:pStyle w:val="Ingenafstand"/>
+              <w:pStyle w:val="NoSpacing"/>
               <w:jc w:val="center"/>
               <w:rPr>
                 <w:b/>
@@ -587,7 +887,7 @@
           </w:tcPr>
           <w:p>
             <w:pPr>
-              <w:pStyle w:val="Ingenafstand"/>
+              <w:pStyle w:val="NoSpacing"/>
               <w:jc w:val="center"/>
               <w:rPr>
                 <w:b/>
@@ -607,7 +907,7 @@
           </w:tcPr>
           <w:p>
             <w:pPr>
-              <w:pStyle w:val="Ingenafstand"/>
+              <w:pStyle w:val="NoSpacing"/>
               <w:jc w:val="center"/>
               <w:rPr>
                 <w:b/>
@@ -629,7 +929,7 @@
           </w:tcPr>
           <w:p>
             <w:pPr>
-              <w:pStyle w:val="Ingenafstand"/>
+              <w:pStyle w:val="NoSpacing"/>
               <w:jc w:val="center"/>
               <w:rPr>
                 <w:b/>
@@ -664,7 +964,7 @@
           </w:p>
           <w:p>
             <w:pPr>
-              <w:pStyle w:val="Ingenafstand"/>
+              <w:pStyle w:val="NoSpacing"/>
             </w:pPr>
           </w:p>
         </w:tc>
@@ -674,7 +974,7 @@
           </w:tcPr>
           <w:p>
             <w:pPr>
-              <w:pStyle w:val="Ingenafstand"/>
+              <w:pStyle w:val="NoSpacing"/>
             </w:pPr>
             <w:r>
               <w:t xml:space="preserve">På PC skærm kan der ses i et kontrolvindue, at en besked afsendes til x10 modtager </w:t>
@@ -690,7 +990,7 @@
           </w:tcPr>
           <w:p>
             <w:pPr>
-              <w:pStyle w:val="Ingenafstand"/>
+              <w:pStyle w:val="NoSpacing"/>
             </w:pPr>
           </w:p>
         </w:tc>
@@ -700,7 +1000,7 @@
           </w:tcPr>
           <w:p>
             <w:pPr>
-              <w:pStyle w:val="Ingenafstand"/>
+              <w:pStyle w:val="NoSpacing"/>
             </w:pPr>
           </w:p>
         </w:tc>
@@ -712,7 +1012,7 @@
           </w:tcPr>
           <w:p>
             <w:pPr>
-              <w:pStyle w:val="Ingenafstand"/>
+              <w:pStyle w:val="NoSpacing"/>
               <w:jc w:val="center"/>
               <w:rPr>
                 <w:b/>
@@ -752,25 +1052,10 @@
           </w:tcPr>
           <w:p>
             <w:pPr>
-              <w:pStyle w:val="Ingenafstand"/>
-            </w:pPr>
-            <w:r>
-              <w:t>På PC skærm kan der ses i et kontrolvindue</w:t>
-            </w:r>
-            <w:r>
-              <w:t>, at en besked modtages</w:t>
-            </w:r>
-            <w:r>
-              <w:t xml:space="preserve"> </w:t>
-            </w:r>
-            <w:r>
-              <w:t>fra</w:t>
-            </w:r>
-            <w:r>
-              <w:t xml:space="preserve"> x10 modtager </w:t>
-            </w:r>
-            <w:r>
-              <w:t xml:space="preserve">om at afsendte besked fra PC er modtaget </w:t>
+              <w:pStyle w:val="NoSpacing"/>
+            </w:pPr>
+            <w:r>
+              <w:t xml:space="preserve">På PC skærm kan der ses i et kontrolvindue, at en besked modtages fra x10 modtager om at afsendte besked fra PC er modtaget </w:t>
             </w:r>
           </w:p>
         </w:tc>
@@ -780,7 +1065,7 @@
           </w:tcPr>
           <w:p>
             <w:pPr>
-              <w:pStyle w:val="Ingenafstand"/>
+              <w:pStyle w:val="NoSpacing"/>
             </w:pPr>
           </w:p>
         </w:tc>
@@ -790,7 +1075,7 @@
           </w:tcPr>
           <w:p>
             <w:pPr>
-              <w:pStyle w:val="Ingenafstand"/>
+              <w:pStyle w:val="NoSpacing"/>
             </w:pPr>
           </w:p>
         </w:tc>
@@ -805,7 +1090,7 @@
     </w:p>
     <w:tbl>
       <w:tblPr>
-        <w:tblStyle w:val="Tabel-Gitter"/>
+        <w:tblStyle w:val="TableGrid"/>
         <w:tblW w:w="0" w:type="auto"/>
         <w:tblLook w:val="04A0" w:firstRow="1" w:lastRow="0" w:firstColumn="1" w:lastColumn="0" w:noHBand="0" w:noVBand="1"/>
       </w:tblPr>
@@ -824,7 +1109,7 @@
           </w:tcPr>
           <w:p>
             <w:pPr>
-              <w:pStyle w:val="Ingenafstand"/>
+              <w:pStyle w:val="NoSpacing"/>
               <w:rPr>
                 <w:b/>
               </w:rPr>
@@ -846,7 +1131,7 @@
           </w:p>
           <w:p>
             <w:pPr>
-              <w:pStyle w:val="Ingenafstand"/>
+              <w:pStyle w:val="NoSpacing"/>
             </w:pPr>
           </w:p>
         </w:tc>
@@ -859,7 +1144,7 @@
           </w:tcPr>
           <w:p>
             <w:pPr>
-              <w:pStyle w:val="Ingenafstand"/>
+              <w:pStyle w:val="NoSpacing"/>
             </w:pPr>
           </w:p>
         </w:tc>
@@ -871,7 +1156,7 @@
           </w:tcPr>
           <w:p>
             <w:pPr>
-              <w:pStyle w:val="Ingenafstand"/>
+              <w:pStyle w:val="NoSpacing"/>
               <w:jc w:val="center"/>
               <w:rPr>
                 <w:b/>
@@ -891,7 +1176,7 @@
           </w:tcPr>
           <w:p>
             <w:pPr>
-              <w:pStyle w:val="Ingenafstand"/>
+              <w:pStyle w:val="NoSpacing"/>
               <w:jc w:val="center"/>
               <w:rPr>
                 <w:b/>
@@ -911,7 +1196,7 @@
           </w:tcPr>
           <w:p>
             <w:pPr>
-              <w:pStyle w:val="Ingenafstand"/>
+              <w:pStyle w:val="NoSpacing"/>
               <w:jc w:val="center"/>
               <w:rPr>
                 <w:b/>
@@ -931,7 +1216,7 @@
           </w:tcPr>
           <w:p>
             <w:pPr>
-              <w:pStyle w:val="Ingenafstand"/>
+              <w:pStyle w:val="NoSpacing"/>
               <w:jc w:val="center"/>
               <w:rPr>
                 <w:b/>
@@ -951,7 +1236,7 @@
           </w:tcPr>
           <w:p>
             <w:pPr>
-              <w:pStyle w:val="Ingenafstand"/>
+              <w:pStyle w:val="NoSpacing"/>
               <w:jc w:val="center"/>
               <w:rPr>
                 <w:b/>
@@ -973,7 +1258,7 @@
           </w:tcPr>
           <w:p>
             <w:pPr>
-              <w:pStyle w:val="Ingenafstand"/>
+              <w:pStyle w:val="NoSpacing"/>
               <w:jc w:val="center"/>
               <w:rPr>
                 <w:b/>
@@ -1003,47 +1288,12 @@
                 <w:sz w:val="20"/>
                 <w:szCs w:val="20"/>
               </w:rPr>
-              <w:t xml:space="preserve">Der sendes en besked </w:t>
-            </w:r>
-            <w:r>
-              <w:rPr>
-                <w:sz w:val="20"/>
-                <w:szCs w:val="20"/>
-              </w:rPr>
-              <w:t>fra</w:t>
-            </w:r>
-            <w:r>
-              <w:rPr>
-                <w:sz w:val="20"/>
-                <w:szCs w:val="20"/>
-              </w:rPr>
-              <w:t xml:space="preserve"> </w:t>
-            </w:r>
-            <w:r>
-              <w:rPr>
-                <w:sz w:val="20"/>
-                <w:szCs w:val="20"/>
-              </w:rPr>
-              <w:t xml:space="preserve">x10 </w:t>
-            </w:r>
-            <w:r>
-              <w:rPr>
-                <w:sz w:val="20"/>
-                <w:szCs w:val="20"/>
-              </w:rPr>
-              <w:t xml:space="preserve">modtager </w:t>
-            </w:r>
-            <w:r>
-              <w:rPr>
-                <w:sz w:val="20"/>
-                <w:szCs w:val="20"/>
-              </w:rPr>
-              <w:t>x10 enhed</w:t>
-            </w:r>
-          </w:p>
-          <w:p>
-            <w:pPr>
-              <w:pStyle w:val="Ingenafstand"/>
+              <w:t>Der sendes en besked fra x10 modtager x10 enhed</w:t>
+            </w:r>
+          </w:p>
+          <w:p>
+            <w:pPr>
+              <w:pStyle w:val="NoSpacing"/>
             </w:pPr>
           </w:p>
         </w:tc>
@@ -1053,13 +1303,10 @@
           </w:tcPr>
           <w:p>
             <w:pPr>
-              <w:pStyle w:val="Ingenafstand"/>
-            </w:pPr>
-            <w:r>
-              <w:t>Gul LED blinker når beskeden afsendes</w:t>
-            </w:r>
-            <w:r>
-              <w:t xml:space="preserve">  </w:t>
+              <w:pStyle w:val="NoSpacing"/>
+            </w:pPr>
+            <w:r>
+              <w:t xml:space="preserve">Gul LED blinker når beskeden afsendes  </w:t>
             </w:r>
           </w:p>
         </w:tc>
@@ -1069,7 +1316,7 @@
           </w:tcPr>
           <w:p>
             <w:pPr>
-              <w:pStyle w:val="Ingenafstand"/>
+              <w:pStyle w:val="NoSpacing"/>
             </w:pPr>
           </w:p>
         </w:tc>
@@ -1079,7 +1326,7 @@
           </w:tcPr>
           <w:p>
             <w:pPr>
-              <w:pStyle w:val="Ingenafstand"/>
+              <w:pStyle w:val="NoSpacing"/>
             </w:pPr>
           </w:p>
         </w:tc>
@@ -1107,7 +1354,7 @@
     </w:p>
     <w:tbl>
       <w:tblPr>
-        <w:tblStyle w:val="Tabel-Gitter"/>
+        <w:tblStyle w:val="TableGrid"/>
         <w:tblW w:w="0" w:type="auto"/>
         <w:tblLook w:val="04A0" w:firstRow="1" w:lastRow="0" w:firstColumn="1" w:lastColumn="0" w:noHBand="0" w:noVBand="1"/>
       </w:tblPr>
@@ -1126,7 +1373,7 @@
           </w:tcPr>
           <w:p>
             <w:pPr>
-              <w:pStyle w:val="Ingenafstand"/>
+              <w:pStyle w:val="NoSpacing"/>
               <w:rPr>
                 <w:b/>
               </w:rPr>
@@ -1149,7 +1396,7 @@
           </w:p>
           <w:p>
             <w:pPr>
-              <w:pStyle w:val="Ingenafstand"/>
+              <w:pStyle w:val="NoSpacing"/>
             </w:pPr>
           </w:p>
         </w:tc>
@@ -1162,7 +1409,7 @@
           </w:tcPr>
           <w:p>
             <w:pPr>
-              <w:pStyle w:val="Ingenafstand"/>
+              <w:pStyle w:val="NoSpacing"/>
             </w:pPr>
           </w:p>
         </w:tc>
@@ -1174,7 +1421,7 @@
           </w:tcPr>
           <w:p>
             <w:pPr>
-              <w:pStyle w:val="Ingenafstand"/>
+              <w:pStyle w:val="NoSpacing"/>
               <w:jc w:val="center"/>
               <w:rPr>
                 <w:b/>
@@ -1194,7 +1441,7 @@
           </w:tcPr>
           <w:p>
             <w:pPr>
-              <w:pStyle w:val="Ingenafstand"/>
+              <w:pStyle w:val="NoSpacing"/>
               <w:jc w:val="center"/>
               <w:rPr>
                 <w:b/>
@@ -1214,7 +1461,7 @@
           </w:tcPr>
           <w:p>
             <w:pPr>
-              <w:pStyle w:val="Ingenafstand"/>
+              <w:pStyle w:val="NoSpacing"/>
               <w:jc w:val="center"/>
               <w:rPr>
                 <w:b/>
@@ -1234,7 +1481,7 @@
           </w:tcPr>
           <w:p>
             <w:pPr>
-              <w:pStyle w:val="Ingenafstand"/>
+              <w:pStyle w:val="NoSpacing"/>
               <w:jc w:val="center"/>
               <w:rPr>
                 <w:b/>
@@ -1254,7 +1501,7 @@
           </w:tcPr>
           <w:p>
             <w:pPr>
-              <w:pStyle w:val="Ingenafstand"/>
+              <w:pStyle w:val="NoSpacing"/>
               <w:jc w:val="center"/>
               <w:rPr>
                 <w:b/>
@@ -1276,7 +1523,7 @@
           </w:tcPr>
           <w:p>
             <w:pPr>
-              <w:pStyle w:val="Ingenafstand"/>
+              <w:pStyle w:val="NoSpacing"/>
               <w:jc w:val="center"/>
               <w:rPr>
                 <w:b/>
@@ -1311,7 +1558,7 @@
           </w:p>
           <w:p>
             <w:pPr>
-              <w:pStyle w:val="Ingenafstand"/>
+              <w:pStyle w:val="NoSpacing"/>
             </w:pPr>
           </w:p>
         </w:tc>
@@ -1321,22 +1568,10 @@
           </w:tcPr>
           <w:p>
             <w:pPr>
-              <w:pStyle w:val="Ingenafstand"/>
-            </w:pPr>
-            <w:r>
-              <w:t>G</w:t>
-            </w:r>
-            <w:r>
-              <w:t>røn</w:t>
-            </w:r>
-            <w:r>
-              <w:t xml:space="preserve"> LED </w:t>
-            </w:r>
-            <w:r>
-              <w:t>lyser</w:t>
-            </w:r>
-            <w:r>
-              <w:t xml:space="preserve">  </w:t>
+              <w:pStyle w:val="NoSpacing"/>
+            </w:pPr>
+            <w:r>
+              <w:t xml:space="preserve">Grøn LED lyser  </w:t>
             </w:r>
           </w:p>
         </w:tc>
@@ -1346,7 +1581,7 @@
           </w:tcPr>
           <w:p>
             <w:pPr>
-              <w:pStyle w:val="Ingenafstand"/>
+              <w:pStyle w:val="NoSpacing"/>
             </w:pPr>
           </w:p>
         </w:tc>
@@ -1356,7 +1591,7 @@
           </w:tcPr>
           <w:p>
             <w:pPr>
-              <w:pStyle w:val="Ingenafstand"/>
+              <w:pStyle w:val="NoSpacing"/>
             </w:pPr>
           </w:p>
         </w:tc>
@@ -1371,7 +1606,7 @@
     </w:p>
     <w:tbl>
       <w:tblPr>
-        <w:tblStyle w:val="Tabel-Gitter"/>
+        <w:tblStyle w:val="TableGrid"/>
         <w:tblW w:w="0" w:type="auto"/>
         <w:tblLook w:val="04A0" w:firstRow="1" w:lastRow="0" w:firstColumn="1" w:lastColumn="0" w:noHBand="0" w:noVBand="1"/>
       </w:tblPr>
@@ -1390,7 +1625,7 @@
           </w:tcPr>
           <w:p>
             <w:pPr>
-              <w:pStyle w:val="Ingenafstand"/>
+              <w:pStyle w:val="NoSpacing"/>
               <w:rPr>
                 <w:b/>
               </w:rPr>
@@ -1412,7 +1647,7 @@
           </w:p>
           <w:p>
             <w:pPr>
-              <w:pStyle w:val="Ingenafstand"/>
+              <w:pStyle w:val="NoSpacing"/>
             </w:pPr>
           </w:p>
         </w:tc>
@@ -1425,7 +1660,7 @@
           </w:tcPr>
           <w:p>
             <w:pPr>
-              <w:pStyle w:val="Ingenafstand"/>
+              <w:pStyle w:val="NoSpacing"/>
             </w:pPr>
           </w:p>
         </w:tc>
@@ -1437,7 +1672,7 @@
           </w:tcPr>
           <w:p>
             <w:pPr>
-              <w:pStyle w:val="Ingenafstand"/>
+              <w:pStyle w:val="NoSpacing"/>
               <w:jc w:val="center"/>
               <w:rPr>
                 <w:b/>
@@ -1457,7 +1692,7 @@
           </w:tcPr>
           <w:p>
             <w:pPr>
-              <w:pStyle w:val="Ingenafstand"/>
+              <w:pStyle w:val="NoSpacing"/>
               <w:jc w:val="center"/>
               <w:rPr>
                 <w:b/>
@@ -1477,7 +1712,7 @@
           </w:tcPr>
           <w:p>
             <w:pPr>
-              <w:pStyle w:val="Ingenafstand"/>
+              <w:pStyle w:val="NoSpacing"/>
               <w:jc w:val="center"/>
               <w:rPr>
                 <w:b/>
@@ -1497,7 +1732,7 @@
           </w:tcPr>
           <w:p>
             <w:pPr>
-              <w:pStyle w:val="Ingenafstand"/>
+              <w:pStyle w:val="NoSpacing"/>
               <w:jc w:val="center"/>
               <w:rPr>
                 <w:b/>
@@ -1517,7 +1752,7 @@
           </w:tcPr>
           <w:p>
             <w:pPr>
-              <w:pStyle w:val="Ingenafstand"/>
+              <w:pStyle w:val="NoSpacing"/>
               <w:jc w:val="center"/>
               <w:rPr>
                 <w:b/>
@@ -1539,7 +1774,7 @@
           </w:tcPr>
           <w:p>
             <w:pPr>
-              <w:pStyle w:val="Ingenafstand"/>
+              <w:pStyle w:val="NoSpacing"/>
               <w:jc w:val="center"/>
               <w:rPr>
                 <w:b/>
@@ -1574,7 +1809,7 @@
           </w:p>
           <w:p>
             <w:pPr>
-              <w:pStyle w:val="Ingenafstand"/>
+              <w:pStyle w:val="NoSpacing"/>
             </w:pPr>
           </w:p>
         </w:tc>
@@ -1584,7 +1819,7 @@
           </w:tcPr>
           <w:p>
             <w:pPr>
-              <w:pStyle w:val="Ingenafstand"/>
+              <w:pStyle w:val="NoSpacing"/>
             </w:pPr>
             <w:r>
               <w:t xml:space="preserve">Grøn LED lyser  </w:t>
@@ -1597,7 +1832,7 @@
           </w:tcPr>
           <w:p>
             <w:pPr>
-              <w:pStyle w:val="Ingenafstand"/>
+              <w:pStyle w:val="NoSpacing"/>
             </w:pPr>
           </w:p>
         </w:tc>
@@ -1607,7 +1842,7 @@
           </w:tcPr>
           <w:p>
             <w:pPr>
-              <w:pStyle w:val="Ingenafstand"/>
+              <w:pStyle w:val="NoSpacing"/>
             </w:pPr>
           </w:p>
         </w:tc>
@@ -1622,7 +1857,7 @@
     </w:p>
     <w:tbl>
       <w:tblPr>
-        <w:tblStyle w:val="Tabel-Gitter"/>
+        <w:tblStyle w:val="TableGrid"/>
         <w:tblW w:w="0" w:type="auto"/>
         <w:tblLook w:val="04A0" w:firstRow="1" w:lastRow="0" w:firstColumn="1" w:lastColumn="0" w:noHBand="0" w:noVBand="1"/>
       </w:tblPr>
@@ -1641,7 +1876,7 @@
           </w:tcPr>
           <w:p>
             <w:pPr>
-              <w:pStyle w:val="Ingenafstand"/>
+              <w:pStyle w:val="NoSpacing"/>
               <w:rPr>
                 <w:b/>
               </w:rPr>
@@ -1663,7 +1898,7 @@
           </w:p>
           <w:p>
             <w:pPr>
-              <w:pStyle w:val="Ingenafstand"/>
+              <w:pStyle w:val="NoSpacing"/>
             </w:pPr>
           </w:p>
         </w:tc>
@@ -1676,7 +1911,7 @@
           </w:tcPr>
           <w:p>
             <w:pPr>
-              <w:pStyle w:val="Ingenafstand"/>
+              <w:pStyle w:val="NoSpacing"/>
             </w:pPr>
           </w:p>
         </w:tc>
@@ -1688,7 +1923,7 @@
           </w:tcPr>
           <w:p>
             <w:pPr>
-              <w:pStyle w:val="Ingenafstand"/>
+              <w:pStyle w:val="NoSpacing"/>
               <w:jc w:val="center"/>
               <w:rPr>
                 <w:b/>
@@ -1708,7 +1943,7 @@
           </w:tcPr>
           <w:p>
             <w:pPr>
-              <w:pStyle w:val="Ingenafstand"/>
+              <w:pStyle w:val="NoSpacing"/>
               <w:jc w:val="center"/>
               <w:rPr>
                 <w:b/>
@@ -1728,7 +1963,7 @@
           </w:tcPr>
           <w:p>
             <w:pPr>
-              <w:pStyle w:val="Ingenafstand"/>
+              <w:pStyle w:val="NoSpacing"/>
               <w:jc w:val="center"/>
               <w:rPr>
                 <w:b/>
@@ -1748,7 +1983,7 @@
           </w:tcPr>
           <w:p>
             <w:pPr>
-              <w:pStyle w:val="Ingenafstand"/>
+              <w:pStyle w:val="NoSpacing"/>
               <w:jc w:val="center"/>
               <w:rPr>
                 <w:b/>
@@ -1768,7 +2003,7 @@
           </w:tcPr>
           <w:p>
             <w:pPr>
-              <w:pStyle w:val="Ingenafstand"/>
+              <w:pStyle w:val="NoSpacing"/>
               <w:jc w:val="center"/>
               <w:rPr>
                 <w:b/>
@@ -1790,7 +2025,7 @@
           </w:tcPr>
           <w:p>
             <w:pPr>
-              <w:pStyle w:val="Ingenafstand"/>
+              <w:pStyle w:val="NoSpacing"/>
               <w:jc w:val="center"/>
               <w:rPr>
                 <w:b/>
@@ -1863,7 +2098,7 @@
           </w:p>
           <w:p>
             <w:pPr>
-              <w:pStyle w:val="Ingenafstand"/>
+              <w:pStyle w:val="NoSpacing"/>
             </w:pPr>
           </w:p>
         </w:tc>
@@ -1873,16 +2108,10 @@
           </w:tcPr>
           <w:p>
             <w:pPr>
-              <w:pStyle w:val="Ingenafstand"/>
-            </w:pPr>
-            <w:r>
-              <w:t>Der</w:t>
-            </w:r>
-            <w:r>
-              <w:t xml:space="preserve"> </w:t>
-            </w:r>
-            <w:r>
-              <w:t>kan på PC</w:t>
+              <w:pStyle w:val="NoSpacing"/>
+            </w:pPr>
+            <w:r>
+              <w:t>Der kan på PC</w:t>
             </w:r>
             <w:r>
               <w:t xml:space="preserve"> ses, at modtager sender en besked til enhed, og enhed sender en besked retur.</w:t>
@@ -1890,7 +2119,7 @@
           </w:p>
           <w:p>
             <w:pPr>
-              <w:pStyle w:val="Ingenafstand"/>
+              <w:pStyle w:val="NoSpacing"/>
             </w:pPr>
             <w:r>
               <w:t>Dette gøres på maks. 2 min.</w:t>
@@ -1903,7 +2132,7 @@
           </w:tcPr>
           <w:p>
             <w:pPr>
-              <w:pStyle w:val="Ingenafstand"/>
+              <w:pStyle w:val="NoSpacing"/>
             </w:pPr>
           </w:p>
         </w:tc>
@@ -1913,7 +2142,7 @@
           </w:tcPr>
           <w:p>
             <w:pPr>
-              <w:pStyle w:val="Ingenafstand"/>
+              <w:pStyle w:val="NoSpacing"/>
             </w:pPr>
           </w:p>
         </w:tc>
@@ -1941,7 +2170,7 @@
     </w:p>
     <w:tbl>
       <w:tblPr>
-        <w:tblStyle w:val="Tabel-Gitter"/>
+        <w:tblStyle w:val="TableGrid"/>
         <w:tblW w:w="0" w:type="auto"/>
         <w:tblLook w:val="04A0" w:firstRow="1" w:lastRow="0" w:firstColumn="1" w:lastColumn="0" w:noHBand="0" w:noVBand="1"/>
       </w:tblPr>
@@ -1960,7 +2189,7 @@
           </w:tcPr>
           <w:p>
             <w:pPr>
-              <w:pStyle w:val="Ingenafstand"/>
+              <w:pStyle w:val="NoSpacing"/>
               <w:rPr>
                 <w:b/>
               </w:rPr>
@@ -1983,7 +2212,7 @@
           </w:p>
           <w:p>
             <w:pPr>
-              <w:pStyle w:val="Ingenafstand"/>
+              <w:pStyle w:val="NoSpacing"/>
             </w:pPr>
           </w:p>
         </w:tc>
@@ -1996,7 +2225,7 @@
           </w:tcPr>
           <w:p>
             <w:pPr>
-              <w:pStyle w:val="Ingenafstand"/>
+              <w:pStyle w:val="NoSpacing"/>
             </w:pPr>
           </w:p>
         </w:tc>
@@ -2008,7 +2237,7 @@
           </w:tcPr>
           <w:p>
             <w:pPr>
-              <w:pStyle w:val="Ingenafstand"/>
+              <w:pStyle w:val="NoSpacing"/>
               <w:jc w:val="center"/>
               <w:rPr>
                 <w:b/>
@@ -2028,7 +2257,7 @@
           </w:tcPr>
           <w:p>
             <w:pPr>
-              <w:pStyle w:val="Ingenafstand"/>
+              <w:pStyle w:val="NoSpacing"/>
               <w:jc w:val="center"/>
               <w:rPr>
                 <w:b/>
@@ -2048,7 +2277,7 @@
           </w:tcPr>
           <w:p>
             <w:pPr>
-              <w:pStyle w:val="Ingenafstand"/>
+              <w:pStyle w:val="NoSpacing"/>
               <w:jc w:val="center"/>
               <w:rPr>
                 <w:b/>
@@ -2068,7 +2297,7 @@
           </w:tcPr>
           <w:p>
             <w:pPr>
-              <w:pStyle w:val="Ingenafstand"/>
+              <w:pStyle w:val="NoSpacing"/>
               <w:jc w:val="center"/>
               <w:rPr>
                 <w:b/>
@@ -2088,7 +2317,7 @@
           </w:tcPr>
           <w:p>
             <w:pPr>
-              <w:pStyle w:val="Ingenafstand"/>
+              <w:pStyle w:val="NoSpacing"/>
               <w:jc w:val="center"/>
               <w:rPr>
                 <w:b/>
@@ -2110,7 +2339,7 @@
           </w:tcPr>
           <w:p>
             <w:pPr>
-              <w:pStyle w:val="Ingenafstand"/>
+              <w:pStyle w:val="NoSpacing"/>
               <w:jc w:val="center"/>
               <w:rPr>
                 <w:b/>
@@ -2160,7 +2389,7 @@
           </w:p>
           <w:p>
             <w:pPr>
-              <w:pStyle w:val="Ingenafstand"/>
+              <w:pStyle w:val="NoSpacing"/>
             </w:pPr>
           </w:p>
         </w:tc>
@@ -2170,13 +2399,10 @@
           </w:tcPr>
           <w:p>
             <w:pPr>
-              <w:pStyle w:val="Ingenafstand"/>
-            </w:pPr>
-            <w:r>
-              <w:t>Enheden tændes og slukker igen efter 10 sekunder.</w:t>
-            </w:r>
-            <w:r>
-              <w:t xml:space="preserve"> </w:t>
+              <w:pStyle w:val="NoSpacing"/>
+            </w:pPr>
+            <w:r>
+              <w:t xml:space="preserve">Enheden tændes og slukker igen efter 10 sekunder. </w:t>
             </w:r>
           </w:p>
         </w:tc>
@@ -2186,7 +2412,7 @@
           </w:tcPr>
           <w:p>
             <w:pPr>
-              <w:pStyle w:val="Ingenafstand"/>
+              <w:pStyle w:val="NoSpacing"/>
             </w:pPr>
           </w:p>
         </w:tc>
@@ -2196,7 +2422,7 @@
           </w:tcPr>
           <w:p>
             <w:pPr>
-              <w:pStyle w:val="Ingenafstand"/>
+              <w:pStyle w:val="NoSpacing"/>
             </w:pPr>
           </w:p>
         </w:tc>
@@ -2224,7 +2450,7 @@
     </w:p>
     <w:tbl>
       <w:tblPr>
-        <w:tblStyle w:val="Tabel-Gitter"/>
+        <w:tblStyle w:val="TableGrid"/>
         <w:tblW w:w="0" w:type="auto"/>
         <w:tblLook w:val="04A0" w:firstRow="1" w:lastRow="0" w:firstColumn="1" w:lastColumn="0" w:noHBand="0" w:noVBand="1"/>
       </w:tblPr>
@@ -2243,7 +2469,7 @@
           </w:tcPr>
           <w:p>
             <w:pPr>
-              <w:pStyle w:val="Ingenafstand"/>
+              <w:pStyle w:val="NoSpacing"/>
               <w:rPr>
                 <w:b/>
               </w:rPr>
@@ -2265,7 +2491,7 @@
           </w:p>
           <w:p>
             <w:pPr>
-              <w:pStyle w:val="Ingenafstand"/>
+              <w:pStyle w:val="NoSpacing"/>
             </w:pPr>
           </w:p>
         </w:tc>
@@ -2278,7 +2504,7 @@
           </w:tcPr>
           <w:p>
             <w:pPr>
-              <w:pStyle w:val="Ingenafstand"/>
+              <w:pStyle w:val="NoSpacing"/>
             </w:pPr>
           </w:p>
         </w:tc>
@@ -2290,7 +2516,7 @@
           </w:tcPr>
           <w:p>
             <w:pPr>
-              <w:pStyle w:val="Ingenafstand"/>
+              <w:pStyle w:val="NoSpacing"/>
               <w:jc w:val="center"/>
               <w:rPr>
                 <w:b/>
@@ -2310,7 +2536,7 @@
           </w:tcPr>
           <w:p>
             <w:pPr>
-              <w:pStyle w:val="Ingenafstand"/>
+              <w:pStyle w:val="NoSpacing"/>
               <w:jc w:val="center"/>
               <w:rPr>
                 <w:b/>
@@ -2330,7 +2556,7 @@
           </w:tcPr>
           <w:p>
             <w:pPr>
-              <w:pStyle w:val="Ingenafstand"/>
+              <w:pStyle w:val="NoSpacing"/>
               <w:jc w:val="center"/>
               <w:rPr>
                 <w:b/>
@@ -2350,7 +2576,7 @@
           </w:tcPr>
           <w:p>
             <w:pPr>
-              <w:pStyle w:val="Ingenafstand"/>
+              <w:pStyle w:val="NoSpacing"/>
               <w:jc w:val="center"/>
               <w:rPr>
                 <w:b/>
@@ -2370,7 +2596,7 @@
           </w:tcPr>
           <w:p>
             <w:pPr>
-              <w:pStyle w:val="Ingenafstand"/>
+              <w:pStyle w:val="NoSpacing"/>
               <w:jc w:val="center"/>
               <w:rPr>
                 <w:b/>
@@ -2392,7 +2618,7 @@
           </w:tcPr>
           <w:p>
             <w:pPr>
-              <w:pStyle w:val="Ingenafstand"/>
+              <w:pStyle w:val="NoSpacing"/>
               <w:jc w:val="center"/>
               <w:rPr>
                 <w:b/>
@@ -2442,7 +2668,7 @@
           </w:p>
           <w:p>
             <w:pPr>
-              <w:pStyle w:val="Ingenafstand"/>
+              <w:pStyle w:val="NoSpacing"/>
             </w:pPr>
           </w:p>
         </w:tc>
@@ -2452,13 +2678,10 @@
           </w:tcPr>
           <w:p>
             <w:pPr>
-              <w:pStyle w:val="Ingenafstand"/>
-            </w:pPr>
-            <w:r>
-              <w:t>Der ses en start/stop knap</w:t>
-            </w:r>
-            <w:r>
-              <w:t xml:space="preserve">  </w:t>
+              <w:pStyle w:val="NoSpacing"/>
+            </w:pPr>
+            <w:r>
+              <w:t xml:space="preserve">Der ses en start/stop knap  </w:t>
             </w:r>
           </w:p>
         </w:tc>
@@ -2468,7 +2691,7 @@
           </w:tcPr>
           <w:p>
             <w:pPr>
-              <w:pStyle w:val="Ingenafstand"/>
+              <w:pStyle w:val="NoSpacing"/>
             </w:pPr>
           </w:p>
         </w:tc>
@@ -2478,7 +2701,7 @@
           </w:tcPr>
           <w:p>
             <w:pPr>
-              <w:pStyle w:val="Ingenafstand"/>
+              <w:pStyle w:val="NoSpacing"/>
             </w:pPr>
           </w:p>
         </w:tc>
@@ -2945,11 +3168,11 @@
     <w:name w:val="Normal"/>
     <w:qFormat/>
   </w:style>
-  <w:style w:type="paragraph" w:styleId="Overskrift1">
+  <w:style w:type="paragraph" w:styleId="Heading1">
     <w:name w:val="heading 1"/>
     <w:basedOn w:val="Normal"/>
     <w:next w:val="Normal"/>
-    <w:link w:val="Overskrift1Tegn"/>
+    <w:link w:val="Heading1Char"/>
     <w:uiPriority w:val="9"/>
     <w:qFormat/>
     <w:rsid w:val="00A737E5"/>
@@ -2968,11 +3191,11 @@
       <w:szCs w:val="28"/>
     </w:rPr>
   </w:style>
-  <w:style w:type="paragraph" w:styleId="Overskrift2">
+  <w:style w:type="paragraph" w:styleId="Heading2">
     <w:name w:val="heading 2"/>
     <w:basedOn w:val="Normal"/>
     <w:next w:val="Normal"/>
-    <w:link w:val="Overskrift2Tegn"/>
+    <w:link w:val="Heading2Char"/>
     <w:uiPriority w:val="9"/>
     <w:unhideWhenUsed/>
     <w:qFormat/>
@@ -2992,11 +3215,11 @@
       <w:szCs w:val="26"/>
     </w:rPr>
   </w:style>
-  <w:style w:type="paragraph" w:styleId="Overskrift3">
+  <w:style w:type="paragraph" w:styleId="Heading3">
     <w:name w:val="heading 3"/>
     <w:basedOn w:val="Normal"/>
     <w:next w:val="Normal"/>
-    <w:link w:val="Overskrift3Tegn"/>
+    <w:link w:val="Heading3Char"/>
     <w:uiPriority w:val="9"/>
     <w:unhideWhenUsed/>
     <w:qFormat/>
@@ -3014,13 +3237,13 @@
       <w:color w:val="4F81BD" w:themeColor="accent1"/>
     </w:rPr>
   </w:style>
-  <w:style w:type="character" w:default="1" w:styleId="Standardskrifttypeiafsnit">
+  <w:style w:type="character" w:default="1" w:styleId="DefaultParagraphFont">
     <w:name w:val="Default Paragraph Font"/>
     <w:uiPriority w:val="1"/>
     <w:semiHidden/>
     <w:unhideWhenUsed/>
   </w:style>
-  <w:style w:type="table" w:default="1" w:styleId="Tabel-Normal">
+  <w:style w:type="table" w:default="1" w:styleId="TableNormal">
     <w:name w:val="Normal Table"/>
     <w:uiPriority w:val="99"/>
     <w:semiHidden/>
@@ -3035,13 +3258,13 @@
       </w:tblCellMar>
     </w:tblPr>
   </w:style>
-  <w:style w:type="numbering" w:default="1" w:styleId="Ingenoversigt">
+  <w:style w:type="numbering" w:default="1" w:styleId="NoList">
     <w:name w:val="No List"/>
     <w:uiPriority w:val="99"/>
     <w:semiHidden/>
     <w:unhideWhenUsed/>
   </w:style>
-  <w:style w:type="paragraph" w:styleId="Listeafsnit">
+  <w:style w:type="paragraph" w:styleId="ListParagraph">
     <w:name w:val="List Paragraph"/>
     <w:basedOn w:val="Normal"/>
     <w:uiPriority w:val="34"/>
@@ -3052,11 +3275,11 @@
       <w:contextualSpacing/>
     </w:pPr>
   </w:style>
-  <w:style w:type="paragraph" w:styleId="Citat">
+  <w:style w:type="paragraph" w:styleId="Quote">
     <w:name w:val="Quote"/>
     <w:basedOn w:val="Normal"/>
     <w:next w:val="Normal"/>
-    <w:link w:val="CitatTegn"/>
+    <w:link w:val="QuoteChar"/>
     <w:uiPriority w:val="29"/>
     <w:qFormat/>
     <w:rsid w:val="00B66147"/>
@@ -3068,10 +3291,10 @@
       <w:lang w:val="en-US" w:eastAsia="ja-JP"/>
     </w:rPr>
   </w:style>
-  <w:style w:type="character" w:customStyle="1" w:styleId="CitatTegn">
-    <w:name w:val="Citat Tegn"/>
-    <w:basedOn w:val="Standardskrifttypeiafsnit"/>
-    <w:link w:val="Citat"/>
+  <w:style w:type="character" w:customStyle="1" w:styleId="QuoteChar">
+    <w:name w:val="Quote Char"/>
+    <w:basedOn w:val="DefaultParagraphFont"/>
+    <w:link w:val="Quote"/>
     <w:uiPriority w:val="29"/>
     <w:rsid w:val="00B66147"/>
     <w:rPr>
@@ -3082,10 +3305,10 @@
       <w:lang w:val="en-US" w:eastAsia="ja-JP"/>
     </w:rPr>
   </w:style>
-  <w:style w:type="paragraph" w:styleId="Markeringsbobletekst">
+  <w:style w:type="paragraph" w:styleId="BalloonText">
     <w:name w:val="Balloon Text"/>
     <w:basedOn w:val="Normal"/>
-    <w:link w:val="MarkeringsbobletekstTegn"/>
+    <w:link w:val="BalloonTextChar"/>
     <w:uiPriority w:val="99"/>
     <w:semiHidden/>
     <w:unhideWhenUsed/>
@@ -3099,10 +3322,10 @@
       <w:szCs w:val="16"/>
     </w:rPr>
   </w:style>
-  <w:style w:type="character" w:customStyle="1" w:styleId="MarkeringsbobletekstTegn">
-    <w:name w:val="Markeringsbobletekst Tegn"/>
-    <w:basedOn w:val="Standardskrifttypeiafsnit"/>
-    <w:link w:val="Markeringsbobletekst"/>
+  <w:style w:type="character" w:customStyle="1" w:styleId="BalloonTextChar">
+    <w:name w:val="Balloon Text Char"/>
+    <w:basedOn w:val="DefaultParagraphFont"/>
+    <w:link w:val="BalloonText"/>
     <w:uiPriority w:val="99"/>
     <w:semiHidden/>
     <w:rsid w:val="00B66147"/>
@@ -3112,10 +3335,10 @@
       <w:szCs w:val="16"/>
     </w:rPr>
   </w:style>
-  <w:style w:type="paragraph" w:styleId="Sidehoved">
+  <w:style w:type="paragraph" w:styleId="Header">
     <w:name w:val="header"/>
     <w:basedOn w:val="Normal"/>
-    <w:link w:val="SidehovedTegn"/>
+    <w:link w:val="HeaderChar"/>
     <w:uiPriority w:val="99"/>
     <w:unhideWhenUsed/>
     <w:rsid w:val="00B66147"/>
@@ -3127,17 +3350,17 @@
       <w:spacing w:after="0" w:line="240" w:lineRule="auto"/>
     </w:pPr>
   </w:style>
-  <w:style w:type="character" w:customStyle="1" w:styleId="SidehovedTegn">
-    <w:name w:val="Sidehoved Tegn"/>
-    <w:basedOn w:val="Standardskrifttypeiafsnit"/>
-    <w:link w:val="Sidehoved"/>
+  <w:style w:type="character" w:customStyle="1" w:styleId="HeaderChar">
+    <w:name w:val="Header Char"/>
+    <w:basedOn w:val="DefaultParagraphFont"/>
+    <w:link w:val="Header"/>
     <w:uiPriority w:val="99"/>
     <w:rsid w:val="00B66147"/>
   </w:style>
-  <w:style w:type="paragraph" w:styleId="Sidefod">
+  <w:style w:type="paragraph" w:styleId="Footer">
     <w:name w:val="footer"/>
     <w:basedOn w:val="Normal"/>
-    <w:link w:val="SidefodTegn"/>
+    <w:link w:val="FooterChar"/>
     <w:uiPriority w:val="99"/>
     <w:unhideWhenUsed/>
     <w:rsid w:val="00B66147"/>
@@ -3149,17 +3372,17 @@
       <w:spacing w:after="0" w:line="240" w:lineRule="auto"/>
     </w:pPr>
   </w:style>
-  <w:style w:type="character" w:customStyle="1" w:styleId="SidefodTegn">
-    <w:name w:val="Sidefod Tegn"/>
-    <w:basedOn w:val="Standardskrifttypeiafsnit"/>
-    <w:link w:val="Sidefod"/>
+  <w:style w:type="character" w:customStyle="1" w:styleId="FooterChar">
+    <w:name w:val="Footer Char"/>
+    <w:basedOn w:val="DefaultParagraphFont"/>
+    <w:link w:val="Footer"/>
     <w:uiPriority w:val="99"/>
     <w:rsid w:val="00B66147"/>
   </w:style>
-  <w:style w:type="character" w:customStyle="1" w:styleId="Overskrift1Tegn">
-    <w:name w:val="Overskrift 1 Tegn"/>
-    <w:basedOn w:val="Standardskrifttypeiafsnit"/>
-    <w:link w:val="Overskrift1"/>
+  <w:style w:type="character" w:customStyle="1" w:styleId="Heading1Char">
+    <w:name w:val="Heading 1 Char"/>
+    <w:basedOn w:val="DefaultParagraphFont"/>
+    <w:link w:val="Heading1"/>
     <w:uiPriority w:val="9"/>
     <w:rsid w:val="00A737E5"/>
     <w:rPr>
@@ -3171,10 +3394,10 @@
       <w:szCs w:val="28"/>
     </w:rPr>
   </w:style>
-  <w:style w:type="character" w:customStyle="1" w:styleId="Overskrift2Tegn">
-    <w:name w:val="Overskrift 2 Tegn"/>
-    <w:basedOn w:val="Standardskrifttypeiafsnit"/>
-    <w:link w:val="Overskrift2"/>
+  <w:style w:type="character" w:customStyle="1" w:styleId="Heading2Char">
+    <w:name w:val="Heading 2 Char"/>
+    <w:basedOn w:val="DefaultParagraphFont"/>
+    <w:link w:val="Heading2"/>
     <w:uiPriority w:val="9"/>
     <w:rsid w:val="00E13097"/>
     <w:rPr>
@@ -3186,10 +3409,10 @@
       <w:szCs w:val="26"/>
     </w:rPr>
   </w:style>
-  <w:style w:type="character" w:customStyle="1" w:styleId="Overskrift3Tegn">
-    <w:name w:val="Overskrift 3 Tegn"/>
-    <w:basedOn w:val="Standardskrifttypeiafsnit"/>
-    <w:link w:val="Overskrift3"/>
+  <w:style w:type="character" w:customStyle="1" w:styleId="Heading3Char">
+    <w:name w:val="Heading 3 Char"/>
+    <w:basedOn w:val="DefaultParagraphFont"/>
+    <w:link w:val="Heading3"/>
     <w:uiPriority w:val="9"/>
     <w:rsid w:val="00FC2309"/>
     <w:rPr>
@@ -3199,7 +3422,7 @@
       <w:color w:val="4F81BD" w:themeColor="accent1"/>
     </w:rPr>
   </w:style>
-  <w:style w:type="paragraph" w:styleId="Billedtekst">
+  <w:style w:type="paragraph" w:styleId="Caption">
     <w:name w:val="caption"/>
     <w:basedOn w:val="Normal"/>
     <w:next w:val="Normal"/>
@@ -3218,15 +3441,16 @@
       <w:szCs w:val="18"/>
     </w:rPr>
   </w:style>
-  <w:style w:type="table" w:styleId="Tabel-Gitter">
+  <w:style w:type="table" w:styleId="TableGrid">
     <w:name w:val="Table Grid"/>
-    <w:basedOn w:val="Tabel-Normal"/>
+    <w:basedOn w:val="TableNormal"/>
     <w:uiPriority w:val="59"/>
     <w:rsid w:val="000350D5"/>
     <w:pPr>
       <w:spacing w:after="0" w:line="240" w:lineRule="auto"/>
     </w:pPr>
     <w:tblPr>
+      <w:tblInd w:w="0" w:type="dxa"/>
       <w:tblBorders>
         <w:top w:val="single" w:sz="4" w:space="0" w:color="auto"/>
         <w:left w:val="single" w:sz="4" w:space="0" w:color="auto"/>
@@ -3235,9 +3459,15 @@
         <w:insideH w:val="single" w:sz="4" w:space="0" w:color="auto"/>
         <w:insideV w:val="single" w:sz="4" w:space="0" w:color="auto"/>
       </w:tblBorders>
+      <w:tblCellMar>
+        <w:top w:w="0" w:type="dxa"/>
+        <w:left w:w="108" w:type="dxa"/>
+        <w:bottom w:w="0" w:type="dxa"/>
+        <w:right w:w="108" w:type="dxa"/>
+      </w:tblCellMar>
     </w:tblPr>
   </w:style>
-  <w:style w:type="paragraph" w:styleId="Ingenafstand">
+  <w:style w:type="paragraph" w:styleId="NoSpacing">
     <w:name w:val="No Spacing"/>
     <w:uiPriority w:val="1"/>
     <w:qFormat/>

</xml_diff>

<commit_message>
Tilføjet flere krav - Nummereret krav.
</commit_message>
<xml_diff>
--- a/Krav_dennis.docx
+++ b/Krav_dennis.docx
@@ -19,47 +19,33 @@
         </w:rPr>
         <w:t>Enhed</w:t>
       </w:r>
-    </w:p>
-    <w:p>
       <w:r>
         <w:rPr>
           <w:color w:val="FF0000"/>
         </w:rPr>
-        <w:t>Skal have en hardcoded</w:t>
-      </w:r>
-      <w:r>
-        <w:rPr>
-          <w:color w:val="FF0000"/>
+        <w:br/>
+      </w:r>
+      <w:r>
+        <w:rPr>
+          <w:b/>
+        </w:rPr>
+        <w:t>1</w:t>
+      </w:r>
+      <w:r>
+        <w:rPr>
+          <w:b/>
         </w:rPr>
         <w:t xml:space="preserve"> </w:t>
       </w:r>
       <w:r>
         <w:rPr>
-          <w:color w:val="FF0000"/>
-        </w:rPr>
-        <w:t>(4 el 8)</w:t>
-      </w:r>
-      <w:r>
-        <w:rPr>
-          <w:color w:val="FF0000"/>
-        </w:rPr>
-        <w:t xml:space="preserve">-bit </w:t>
-      </w:r>
-      <w:r>
-        <w:rPr>
-          <w:color w:val="FF0000"/>
-        </w:rPr>
-        <w:t>adresse</w:t>
-      </w:r>
-      <w:r>
-        <w:rPr>
-          <w:color w:val="FF0000"/>
-        </w:rPr>
-        <w:t>?</w:t>
-      </w:r>
-      <w:r>
-        <w:rPr>
-          <w:color w:val="FF0000"/>
+          <w:b/>
+        </w:rPr>
+        <w:t>Skal kunne kommunikere over lysnettet.</w:t>
+      </w:r>
+      <w:r>
+        <w:rPr>
+          <w:b/>
         </w:rPr>
         <w:br/>
       </w:r>
@@ -67,13 +53,18 @@
         <w:rPr>
           <w:b/>
         </w:rPr>
-        <w:t>Skal kunne kommunikere over lysnettet.</w:t>
-      </w:r>
-      <w:r>
-        <w:rPr>
-          <w:b/>
-        </w:rPr>
-        <w:br/>
+        <w:t>2</w:t>
+      </w:r>
+      <w:r>
+        <w:rPr>
+          <w:b/>
+        </w:rPr>
+        <w:t xml:space="preserve"> </w:t>
+      </w:r>
+      <w:r>
+        <w:rPr>
+          <w:b/>
+        </w:rPr>
         <w:t>Skal kunne tilsluttes &lt;dansk&gt; stikkontakt</w:t>
       </w:r>
     </w:p>
@@ -105,6 +96,18 @@
         <w:rPr>
           <w:b/>
         </w:rPr>
+        <w:t>3</w:t>
+      </w:r>
+      <w:r>
+        <w:rPr>
+          <w:b/>
+        </w:rPr>
+        <w:t xml:space="preserve"> </w:t>
+      </w:r>
+      <w:r>
+        <w:rPr>
+          <w:b/>
+        </w:rPr>
         <w:t>Skal kunne kommunikere over lysnettet.</w:t>
       </w:r>
       <w:r>
@@ -112,6 +115,23 @@
           <w:b/>
         </w:rPr>
         <w:br/>
+      </w:r>
+      <w:r>
+        <w:rPr>
+          <w:b/>
+        </w:rPr>
+        <w:t>4</w:t>
+      </w:r>
+      <w:r>
+        <w:rPr>
+          <w:b/>
+        </w:rPr>
+        <w:t xml:space="preserve"> </w:t>
+      </w:r>
+      <w:r>
+        <w:rPr>
+          <w:b/>
+        </w:rPr>
         <w:t>Skal indeholde en kodelås.</w:t>
       </w:r>
       <w:r>
@@ -119,14 +139,24 @@
           <w:b/>
         </w:rPr>
         <w:br/>
-        <w:t>Skal kunne håndtere op til 255 enheder.</w:t>
-      </w:r>
-      <w:r>
-        <w:rPr>
-          <w:b/>
-        </w:rPr>
-        <w:br/>
-        <w:t>Skal kunne tænde en enh</w:t>
+      </w:r>
+      <w:r>
+        <w:rPr>
+          <w:b/>
+        </w:rPr>
+        <w:t>5</w:t>
+      </w:r>
+      <w:r>
+        <w:rPr>
+          <w:b/>
+        </w:rPr>
+        <w:t xml:space="preserve"> </w:t>
+      </w:r>
+      <w:r>
+        <w:rPr>
+          <w:b/>
+        </w:rPr>
+        <w:t xml:space="preserve">Skal kunne håndtere op til 255 </w:t>
       </w:r>
       <w:bookmarkStart w:id="0" w:name="_GoBack"/>
       <w:bookmarkEnd w:id="0"/>
@@ -134,13 +164,54 @@
         <w:rPr>
           <w:b/>
         </w:rPr>
-        <w:t>ed i systemet.</w:t>
+        <w:t>enheder.</w:t>
       </w:r>
       <w:r>
         <w:rPr>
           <w:b/>
         </w:rPr>
         <w:br/>
+      </w:r>
+      <w:r>
+        <w:rPr>
+          <w:b/>
+        </w:rPr>
+        <w:t>6</w:t>
+      </w:r>
+      <w:r>
+        <w:rPr>
+          <w:b/>
+        </w:rPr>
+        <w:t xml:space="preserve"> </w:t>
+      </w:r>
+      <w:r>
+        <w:rPr>
+          <w:b/>
+        </w:rPr>
+        <w:t>Skal kunne tænde en enhed i systemet.</w:t>
+      </w:r>
+      <w:r>
+        <w:rPr>
+          <w:b/>
+        </w:rPr>
+        <w:br/>
+      </w:r>
+      <w:r>
+        <w:rPr>
+          <w:b/>
+        </w:rPr>
+        <w:t>7</w:t>
+      </w:r>
+      <w:r>
+        <w:rPr>
+          <w:b/>
+        </w:rPr>
+        <w:t xml:space="preserve"> </w:t>
+      </w:r>
+      <w:r>
+        <w:rPr>
+          <w:b/>
+        </w:rPr>
         <w:t>Skal kunne slukke en enhed i systemet.</w:t>
       </w:r>
       <w:r>
@@ -148,151 +219,177 @@
           <w:b/>
         </w:rPr>
         <w:br/>
+      </w:r>
+      <w:r>
+        <w:rPr>
+          <w:b/>
+        </w:rPr>
+        <w:t>8</w:t>
+      </w:r>
+      <w:r>
+        <w:rPr>
+          <w:b/>
+        </w:rPr>
+        <w:t xml:space="preserve"> </w:t>
+      </w:r>
+      <w:r>
+        <w:rPr>
+          <w:b/>
+        </w:rPr>
         <w:t>Skal kunne modtage status fra en enhed i systemet.</w:t>
       </w:r>
       <w:r>
         <w:br/>
+      </w:r>
+      <w:r>
+        <w:rPr>
+          <w:color w:val="00B050"/>
+        </w:rPr>
+        <w:t>9</w:t>
+      </w:r>
+      <w:r>
+        <w:rPr>
+          <w:color w:val="00B050"/>
+        </w:rPr>
+        <w:t xml:space="preserve"> </w:t>
+      </w:r>
+      <w:r>
+        <w:rPr>
+          <w:color w:val="00B050"/>
+        </w:rPr>
         <w:t>Skal kunne kommunikere med PC</w:t>
       </w:r>
       <w:r>
+        <w:rPr>
+          <w:color w:val="00B050"/>
+        </w:rPr>
         <w:t xml:space="preserve"> </w:t>
       </w:r>
       <w:r>
         <w:rPr>
           <w:b/>
+          <w:color w:val="00B050"/>
         </w:rPr>
         <w:t>via USB</w:t>
       </w:r>
       <w:r>
+        <w:rPr>
+          <w:color w:val="00B050"/>
+        </w:rPr>
         <w:t>.</w:t>
       </w:r>
       <w:r>
         <w:br/>
       </w:r>
       <w:r>
+        <w:rPr>
+          <w:color w:val="00B050"/>
+        </w:rPr>
+        <w:t>10</w:t>
+      </w:r>
+      <w:r>
+        <w:rPr>
+          <w:color w:val="00B050"/>
+        </w:rPr>
+        <w:t xml:space="preserve"> </w:t>
+      </w:r>
+      <w:r>
+        <w:rPr>
+          <w:color w:val="00B050"/>
+        </w:rPr>
         <w:t xml:space="preserve">Skal have en LED indikator (gul) når data sendes på </w:t>
       </w:r>
       <w:r>
         <w:rPr>
           <w:b/>
+          <w:color w:val="00B050"/>
         </w:rPr>
         <w:t>lysnettet.</w:t>
       </w:r>
       <w:r>
+        <w:rPr>
+          <w:color w:val="00B050"/>
+        </w:rPr>
         <w:br/>
       </w:r>
       <w:r>
+        <w:rPr>
+          <w:color w:val="00B050"/>
+        </w:rPr>
+        <w:t>11</w:t>
+      </w:r>
+      <w:r>
+        <w:rPr>
+          <w:color w:val="00B050"/>
+        </w:rPr>
+        <w:t xml:space="preserve"> </w:t>
+      </w:r>
+      <w:r>
+        <w:rPr>
+          <w:color w:val="00B050"/>
+        </w:rPr>
         <w:t>Skal have en LED indikator (grøn) når enhed er tændt</w:t>
       </w:r>
       <w:r>
+        <w:rPr>
+          <w:color w:val="00B050"/>
+        </w:rPr>
         <w:t>.</w:t>
       </w:r>
       <w:r>
+        <w:rPr>
+          <w:color w:val="00B050"/>
+        </w:rPr>
         <w:br/>
       </w:r>
       <w:r>
         <w:rPr>
-          <w:color w:val="FF0000"/>
-        </w:rPr>
-        <w:t xml:space="preserve">Bør kunne sende og modtage en besked </w:t>
-      </w:r>
-      <w:r>
-        <w:rPr>
-          <w:b/>
-          <w:color w:val="FF0000"/>
-        </w:rPr>
-        <w:t xml:space="preserve">på </w:t>
-      </w:r>
-      <w:r>
-        <w:rPr>
-          <w:b/>
-          <w:color w:val="FF0000"/>
-        </w:rPr>
-        <w:t>op til 5</w:t>
-      </w:r>
-      <w:r>
-        <w:rPr>
-          <w:color w:val="FF0000"/>
-        </w:rPr>
-        <w:t xml:space="preserve"> min</w:t>
-      </w:r>
-      <w:r>
-        <w:rPr>
-          <w:color w:val="FF0000"/>
-        </w:rPr>
-        <w:t>.</w:t>
-      </w:r>
-      <w:r>
-        <w:br/>
-      </w:r>
-      <w:r>
+          <w:color w:val="00B050"/>
+        </w:rPr>
+        <w:t>12</w:t>
+      </w:r>
+      <w:r>
+        <w:rPr>
+          <w:color w:val="00B050"/>
+        </w:rPr>
+        <w:t xml:space="preserve"> </w:t>
+      </w:r>
+      <w:r>
+        <w:rPr>
+          <w:color w:val="00B050"/>
+        </w:rPr>
         <w:t>Skal kunne</w:t>
       </w:r>
       <w:r>
+        <w:rPr>
+          <w:color w:val="00B050"/>
+        </w:rPr>
         <w:t xml:space="preserve"> </w:t>
       </w:r>
       <w:r>
         <w:rPr>
           <w:b/>
+          <w:color w:val="00B050"/>
         </w:rPr>
         <w:t>den</w:t>
       </w:r>
       <w:r>
+        <w:rPr>
+          <w:color w:val="00B050"/>
+        </w:rPr>
         <w:t xml:space="preserve"> køre programmered</w:t>
       </w:r>
       <w:r>
-        <w:t>e indstilling uden PC tilkoblet.</w:t>
-      </w:r>
-      <w:r>
-        <w:br/>
-      </w:r>
-      <w:r>
-        <w:rPr>
-          <w:color w:val="FF0000"/>
-        </w:rPr>
-        <w:t>Skal k</w:t>
-      </w:r>
-      <w:r>
-        <w:rPr>
-          <w:color w:val="FF0000"/>
-        </w:rPr>
-        <w:t>unne</w:t>
-      </w:r>
-      <w:r>
-        <w:rPr>
-          <w:color w:val="FF0000"/>
-        </w:rPr>
-        <w:t xml:space="preserve"> kommunikere med PC via UART</w:t>
-      </w:r>
-      <w:r>
-        <w:rPr>
-          <w:color w:val="FF0000"/>
-        </w:rPr>
-        <w:t>.</w:t>
-      </w:r>
-      <w:r>
-        <w:br/>
-      </w:r>
-      <w:r>
-        <w:rPr>
-          <w:color w:val="FF0000"/>
-        </w:rPr>
-        <w:t>Skal have en 4-bit adresse (hus-adresse)</w:t>
-      </w:r>
-      <w:r>
-        <w:rPr>
-          <w:color w:val="FF0000"/>
-        </w:rPr>
-        <w:t>.</w:t>
-      </w:r>
-      <w:r>
-        <w:br/>
-      </w:r>
-      <w:r>
-        <w:rPr>
-          <w:color w:val="FF0000"/>
-        </w:rPr>
-        <w:t>Skal kunne kommunikere med DE2-board</w:t>
+        <w:rPr>
+          <w:color w:val="00B050"/>
+        </w:rPr>
+        <w:t>e</w:t>
+      </w:r>
+      <w:r>
+        <w:rPr>
+          <w:color w:val="00B050"/>
+        </w:rPr>
+        <w:t xml:space="preserve"> indstilling uden PC tilkoblet.</w:t>
       </w:r>
     </w:p>
     <w:p>
@@ -312,6 +409,18 @@
         <w:rPr>
           <w:b/>
         </w:rPr>
+        <w:t>13</w:t>
+      </w:r>
+      <w:r>
+        <w:rPr>
+          <w:b/>
+        </w:rPr>
+        <w:t xml:space="preserve"> </w:t>
+      </w:r>
+      <w:r>
+        <w:rPr>
+          <w:b/>
+        </w:rPr>
         <w:t>Den grafiske brugerflade skal bruge korrekt indtastet pin-kode for opstart.</w:t>
       </w:r>
       <w:r>
@@ -319,6 +428,23 @@
           <w:b/>
         </w:rPr>
         <w:br/>
+      </w:r>
+      <w:r>
+        <w:rPr>
+          <w:b/>
+        </w:rPr>
+        <w:t>14</w:t>
+      </w:r>
+      <w:r>
+        <w:rPr>
+          <w:b/>
+        </w:rPr>
+        <w:t xml:space="preserve"> </w:t>
+      </w:r>
+      <w:r>
+        <w:rPr>
+          <w:b/>
+        </w:rPr>
         <w:t>Der skal manuelt kunne tilføje enheder til systemet.</w:t>
       </w:r>
       <w:r>
@@ -326,6 +452,23 @@
           <w:b/>
         </w:rPr>
         <w:br/>
+      </w:r>
+      <w:r>
+        <w:rPr>
+          <w:b/>
+        </w:rPr>
+        <w:t>15</w:t>
+      </w:r>
+      <w:r>
+        <w:rPr>
+          <w:b/>
+        </w:rPr>
+        <w:t xml:space="preserve"> </w:t>
+      </w:r>
+      <w:r>
+        <w:rPr>
+          <w:b/>
+        </w:rPr>
         <w:t>Der skal manuelt kunne fjernes enheder fra systemet.</w:t>
       </w:r>
       <w:r>
@@ -333,6 +476,23 @@
           <w:b/>
         </w:rPr>
         <w:br/>
+      </w:r>
+      <w:r>
+        <w:rPr>
+          <w:b/>
+        </w:rPr>
+        <w:t>16</w:t>
+      </w:r>
+      <w:r>
+        <w:rPr>
+          <w:b/>
+        </w:rPr>
+        <w:t xml:space="preserve"> </w:t>
+      </w:r>
+      <w:r>
+        <w:rPr>
+          <w:b/>
+        </w:rPr>
         <w:t>Man bør kunne navngive en</w:t>
       </w:r>
       <w:r>
@@ -346,6 +506,23 @@
           <w:b/>
         </w:rPr>
         <w:br/>
+      </w:r>
+      <w:r>
+        <w:rPr>
+          <w:b/>
+        </w:rPr>
+        <w:t>17</w:t>
+      </w:r>
+      <w:r>
+        <w:rPr>
+          <w:b/>
+        </w:rPr>
+        <w:t xml:space="preserve"> </w:t>
+      </w:r>
+      <w:r>
+        <w:rPr>
+          <w:b/>
+        </w:rPr>
         <w:t>Man bør kunne ændre navn på enheder i systemet.</w:t>
       </w:r>
       <w:r>
@@ -353,6 +530,23 @@
           <w:b/>
         </w:rPr>
         <w:br/>
+      </w:r>
+      <w:r>
+        <w:rPr>
+          <w:b/>
+        </w:rPr>
+        <w:t>18</w:t>
+      </w:r>
+      <w:r>
+        <w:rPr>
+          <w:b/>
+        </w:rPr>
+        <w:t xml:space="preserve"> </w:t>
+      </w:r>
+      <w:r>
+        <w:rPr>
+          <w:b/>
+        </w:rPr>
         <w:t>Man bør kunne oprette og navngive rum i systemet.</w:t>
       </w:r>
       <w:r>
@@ -360,6 +554,23 @@
           <w:b/>
         </w:rPr>
         <w:br/>
+      </w:r>
+      <w:r>
+        <w:rPr>
+          <w:b/>
+        </w:rPr>
+        <w:t>19</w:t>
+      </w:r>
+      <w:r>
+        <w:rPr>
+          <w:b/>
+        </w:rPr>
+        <w:t xml:space="preserve"> </w:t>
+      </w:r>
+      <w:r>
+        <w:rPr>
+          <w:b/>
+        </w:rPr>
         <w:t>Man bør kunne fjerne rum fra systemet.</w:t>
       </w:r>
       <w:r>
@@ -367,6 +578,23 @@
           <w:b/>
         </w:rPr>
         <w:br/>
+      </w:r>
+      <w:r>
+        <w:rPr>
+          <w:b/>
+        </w:rPr>
+        <w:t>20</w:t>
+      </w:r>
+      <w:r>
+        <w:rPr>
+          <w:b/>
+        </w:rPr>
+        <w:t xml:space="preserve"> </w:t>
+      </w:r>
+      <w:r>
+        <w:rPr>
+          <w:b/>
+        </w:rPr>
         <w:t>Man bør kunne tilføje enheder til rum.</w:t>
       </w:r>
       <w:r>
@@ -374,6 +602,23 @@
           <w:b/>
         </w:rPr>
         <w:br/>
+      </w:r>
+      <w:r>
+        <w:rPr>
+          <w:b/>
+        </w:rPr>
+        <w:t>21</w:t>
+      </w:r>
+      <w:r>
+        <w:rPr>
+          <w:b/>
+        </w:rPr>
+        <w:t xml:space="preserve"> </w:t>
+      </w:r>
+      <w:r>
+        <w:rPr>
+          <w:b/>
+        </w:rPr>
         <w:t>Man bør kunne fjerne enheder fra rum.</w:t>
       </w:r>
       <w:r>
@@ -381,31 +626,24 @@
           <w:b/>
         </w:rPr>
         <w:br/>
+      </w:r>
+      <w:r>
+        <w:rPr>
+          <w:b/>
+        </w:rPr>
+        <w:t>22</w:t>
+      </w:r>
+      <w:r>
+        <w:rPr>
+          <w:b/>
+        </w:rPr>
+        <w:t xml:space="preserve"> </w:t>
+      </w:r>
+      <w:r>
+        <w:rPr>
+          <w:b/>
+        </w:rPr>
         <w:t>Man skal kunne indstille et tidsinterval hvor en enhed skal udføre dens handling.</w:t>
-      </w:r>
-      <w:r>
-        <w:rPr>
-          <w:b/>
-        </w:rPr>
-        <w:br/>
-      </w:r>
-      <w:r>
-        <w:rPr>
-          <w:color w:val="FF0000"/>
-        </w:rPr>
-        <w:t>Skal</w:t>
-      </w:r>
-      <w:r>
-        <w:rPr>
-          <w:color w:val="FF0000"/>
-        </w:rPr>
-        <w:t xml:space="preserve"> have en start/stop</w:t>
-      </w:r>
-      <w:r>
-        <w:rPr>
-          <w:color w:val="FF0000"/>
-        </w:rPr>
-        <w:t xml:space="preserve"> knap til den programmerede opsætning</w:t>
       </w:r>
     </w:p>
     <w:p>
@@ -416,7 +654,6 @@
       </w:pPr>
       <w:r>
         <w:rPr>
-          <w:b/>
           <w:u w:val="single"/>
         </w:rPr>
         <w:t>Ikke funktionel</w:t>
@@ -432,6 +669,18 @@
         <w:rPr>
           <w:b/>
         </w:rPr>
+        <w:t>23</w:t>
+      </w:r>
+      <w:r>
+        <w:rPr>
+          <w:b/>
+        </w:rPr>
+        <w:t xml:space="preserve"> </w:t>
+      </w:r>
+      <w:r>
+        <w:rPr>
+          <w:b/>
+        </w:rPr>
         <w:t>Der skal være en GUI med 4 knapper.</w:t>
       </w:r>
       <w:r>
@@ -439,6 +688,23 @@
           <w:b/>
         </w:rPr>
         <w:br/>
+      </w:r>
+      <w:r>
+        <w:rPr>
+          <w:b/>
+        </w:rPr>
+        <w:t>24</w:t>
+      </w:r>
+      <w:r>
+        <w:rPr>
+          <w:b/>
+        </w:rPr>
+        <w:t xml:space="preserve"> </w:t>
+      </w:r>
+      <w:r>
+        <w:rPr>
+          <w:b/>
+        </w:rPr>
         <w:t>Systemet skal have en MTBF på 95%.</w:t>
       </w:r>
       <w:r>
@@ -446,6 +712,23 @@
           <w:b/>
         </w:rPr>
         <w:br/>
+      </w:r>
+      <w:r>
+        <w:rPr>
+          <w:b/>
+        </w:rPr>
+        <w:t>25</w:t>
+      </w:r>
+      <w:r>
+        <w:rPr>
+          <w:b/>
+        </w:rPr>
+        <w:t xml:space="preserve"> </w:t>
+      </w:r>
+      <w:r>
+        <w:rPr>
+          <w:b/>
+        </w:rPr>
         <w:t>Systemet bør kommunikere med op til 50 bit/s.</w:t>
       </w:r>
       <w:r>
@@ -453,7 +736,43 @@
           <w:b/>
         </w:rPr>
         <w:br/>
+      </w:r>
+      <w:r>
+        <w:rPr>
+          <w:b/>
+        </w:rPr>
+        <w:t>26</w:t>
+      </w:r>
+      <w:r>
+        <w:rPr>
+          <w:b/>
+        </w:rPr>
+        <w:t xml:space="preserve"> </w:t>
+      </w:r>
+      <w:r>
+        <w:rPr>
+          <w:b/>
+        </w:rPr>
         <w:t>Systemet skal have en svartid på 2 minutter.</w:t>
+      </w:r>
+      <w:r>
+        <w:rPr>
+          <w:b/>
+        </w:rPr>
+        <w:br/>
+        <w:t>27</w:t>
+      </w:r>
+      <w:r>
+        <w:rPr>
+          <w:b/>
+        </w:rPr>
+        <w:t xml:space="preserve"> </w:t>
+      </w:r>
+      <w:r>
+        <w:rPr>
+          <w:b/>
+        </w:rPr>
+        <w:t>Systemet skal virke med en 18V(+- 10%) spændingsforsyning.</w:t>
       </w:r>
     </w:p>
     <w:p>

</xml_diff>